<commit_message>
Science Course upload is going on
Science Course upload is going on
</commit_message>
<xml_diff>
--- a/Offline/BusinessManagement/Ops/CourseUpload/Std-VIII/Science/Chapter_10_Pollution_of_Air_and_Water-.docx
+++ b/Offline/BusinessManagement/Ops/CourseUpload/Std-VIII/Science/Chapter_10_Pollution_of_Air_and_Water-.docx
@@ -12,21 +12,6 @@
     </w:p>
     <w:p>
       <w:pPr>
-        <w:rPr>
-          <w:sz w:val="16"/>
-        </w:rPr>
-        <w:sectPr>
-          <w:headerReference w:type="default" r:id="rId7"/>
-          <w:footerReference w:type="default" r:id="rId8"/>
-          <w:pgSz w:w="12240" w:h="15840"/>
-          <w:pgMar w:top="660" w:right="0" w:bottom="320" w:left="0" w:header="19" w:footer="136" w:gutter="0"/>
-          <w:pgNumType w:start="2"/>
-          <w:cols w:space="720"/>
-        </w:sectPr>
-      </w:pPr>
-    </w:p>
-    <w:p>
-      <w:pPr>
         <w:pStyle w:val="BodyText"/>
         <w:rPr>
           <w:sz w:val="36"/>
@@ -71,13 +56,20 @@
           <w:sz w:val="36"/>
         </w:rPr>
         <w:sectPr>
+          <w:headerReference w:type="even" r:id="rId7"/>
+          <w:headerReference w:type="default" r:id="rId8"/>
+          <w:footerReference w:type="even" r:id="rId9"/>
+          <w:footerReference w:type="default" r:id="rId10"/>
+          <w:headerReference w:type="first" r:id="rId11"/>
+          <w:footerReference w:type="first" r:id="rId12"/>
           <w:type w:val="continuous"/>
           <w:pgSz w:w="12240" w:h="15840"/>
-          <w:pgMar w:top="40" w:right="0" w:bottom="0" w:left="0" w:header="720" w:footer="720" w:gutter="0"/>
+          <w:pgMar w:top="40" w:right="0" w:bottom="0" w:left="0" w:header="170" w:footer="720" w:gutter="0"/>
           <w:cols w:num="2" w:space="720" w:equalWidth="0">
             <w:col w:w="2133" w:space="1041"/>
             <w:col w:w="9066"/>
           </w:cols>
+          <w:docGrid w:linePitch="299"/>
         </w:sectPr>
       </w:pPr>
     </w:p>
@@ -649,6 +641,7 @@
                 <w:b/>
                 <w:sz w:val="23"/>
               </w:rPr>
+              <w:lastRenderedPageBreak/>
               <w:t>Effects of air pollution</w:t>
             </w:r>
           </w:p>
@@ -916,8 +909,9 @@
         <w:sectPr>
           <w:type w:val="continuous"/>
           <w:pgSz w:w="12240" w:h="15840"/>
-          <w:pgMar w:top="40" w:right="0" w:bottom="0" w:left="0" w:header="720" w:footer="720" w:gutter="0"/>
+          <w:pgMar w:top="40" w:right="0" w:bottom="0" w:left="0" w:header="170" w:footer="720" w:gutter="0"/>
           <w:cols w:space="720"/>
+          <w:docGrid w:linePitch="299"/>
         </w:sectPr>
       </w:pPr>
     </w:p>
@@ -2219,45 +2213,45 @@
               <o:lock v:ext="edit" aspectratio="t"/>
             </v:shapetype>
             <v:shape id="_x0000_s2077" type="#_x0000_t75" style="position:absolute;left:2296;top:627;width:5976;height:800">
-              <v:imagedata r:id="rId9" o:title=""/>
+              <v:imagedata r:id="rId13" o:title=""/>
             </v:shape>
             <v:rect id="_x0000_s2076" style="position:absolute;left:1965;top:1993;width:8310;height:556" fillcolor="#fbddcf" stroked="f">
               <v:fill opacity="59110f"/>
             </v:rect>
             <v:shape id="_x0000_s2075" type="#_x0000_t75" style="position:absolute;left:2296;top:1614;width:5976;height:814">
-              <v:imagedata r:id="rId10" o:title=""/>
+              <v:imagedata r:id="rId14" o:title=""/>
             </v:shape>
             <v:rect id="_x0000_s2074" style="position:absolute;left:1965;top:2994;width:8310;height:556" fillcolor="#fbddcf" stroked="f">
               <v:fill opacity="59110f"/>
             </v:rect>
             <v:rect id="_x0000_s2073" style="position:absolute;left:1965;top:2994;width:8310;height:556" filled="f" strokecolor="#f79546" strokeweight="1pt"/>
             <v:shape id="_x0000_s2072" type="#_x0000_t75" style="position:absolute;left:2296;top:2614;width:5976;height:814">
-              <v:imagedata r:id="rId11" o:title=""/>
+              <v:imagedata r:id="rId15" o:title=""/>
             </v:shape>
             <v:rect id="_x0000_s2071" style="position:absolute;left:1965;top:3994;width:8310;height:556" fillcolor="#fbddcf" stroked="f">
               <v:fill opacity="59110f"/>
             </v:rect>
             <v:shape id="_x0000_s2070" type="#_x0000_t75" style="position:absolute;left:2296;top:3608;width:5976;height:821">
-              <v:imagedata r:id="rId12" o:title=""/>
+              <v:imagedata r:id="rId16" o:title=""/>
             </v:shape>
             <v:rect id="_x0000_s2069" style="position:absolute;left:1965;top:4994;width:8310;height:556" fillcolor="#fbddcf" stroked="f">
               <v:fill opacity="59110f"/>
             </v:rect>
             <v:shape id="_x0000_s2068" type="#_x0000_t75" style="position:absolute;left:2296;top:4609;width:5976;height:821">
-              <v:imagedata r:id="rId13" o:title=""/>
+              <v:imagedata r:id="rId17" o:title=""/>
             </v:shape>
             <v:rect id="_x0000_s2067" style="position:absolute;left:1965;top:5994;width:8310;height:556" fillcolor="#fbddcf" stroked="f">
               <v:fill opacity="59110f"/>
             </v:rect>
             <v:shape id="_x0000_s2066" type="#_x0000_t75" style="position:absolute;left:2296;top:5610;width:5976;height:821">
-              <v:imagedata r:id="rId14" o:title=""/>
+              <v:imagedata r:id="rId18" o:title=""/>
             </v:shape>
             <v:rect id="_x0000_s2065" style="position:absolute;left:1965;top:6994;width:8310;height:556" fillcolor="#fbddcf" stroked="f">
               <v:fill opacity="59110f"/>
             </v:rect>
             <v:rect id="_x0000_s2064" style="position:absolute;left:1965;top:6994;width:8310;height:556" filled="f" strokecolor="#f79546" strokeweight="1pt"/>
             <v:shape id="_x0000_s2063" type="#_x0000_t75" style="position:absolute;left:2296;top:6618;width:5976;height:807">
-              <v:imagedata r:id="rId15" o:title=""/>
+              <v:imagedata r:id="rId19" o:title=""/>
             </v:shape>
             <v:shapetype id="_x0000_t202" coordsize="21600,21600" o:spt="202" path="m,l,21600r21600,l21600,xe">
               <v:stroke joinstyle="miter"/>
@@ -2832,6 +2826,7 @@
                 <w:b/>
                 <w:sz w:val="23"/>
               </w:rPr>
+              <w:lastRenderedPageBreak/>
               <w:t>Ultraviolet filter</w:t>
             </w:r>
           </w:p>
@@ -3090,6 +3085,391 @@
 <w:ftr xmlns:wpc="http://schemas.microsoft.com/office/word/2010/wordprocessingCanvas" xmlns:cx="http://schemas.microsoft.com/office/drawing/2014/chartex" xmlns:cx1="http://schemas.microsoft.com/office/drawing/2015/9/8/chartex" xmlns:cx2="http://schemas.microsoft.com/office/drawing/2015/10/21/chartex" xmlns:cx3="http://schemas.microsoft.com/office/drawing/2016/5/9/chartex" xmlns:cx4="http://schemas.microsoft.com/office/drawing/2016/5/10/chartex" xmlns:cx5="http://schemas.microsoft.com/office/drawing/2016/5/11/chartex" xmlns:cx6="http://schemas.microsoft.com/office/drawing/2016/5/12/chartex" xmlns:cx7="http://schemas.microsoft.com/office/drawing/2016/5/13/chartex" xmlns:cx8="http://schemas.microsoft.com/office/drawing/2016/5/14/chartex" xmlns:mc="http://schemas.openxmlformats.org/markup-compatibility/2006" xmlns:aink="http://schemas.microsoft.com/office/drawing/2016/ink" xmlns:am3d="http://schemas.microsoft.com/office/drawing/2017/model3d" xmlns:o="urn:schemas-microsoft-com:office:office" xmlns:oel="http://schemas.microsoft.com/office/2019/extlst" xmlns:r="http://schemas.openxmlformats.org/officeDocument/2006/relationships" xmlns:m="http://schemas.openxmlformats.org/officeDocument/2006/math" xmlns:v="urn:schemas-microsoft-com:vml" xmlns:wp14="http://schemas.microsoft.com/office/word/2010/wordprocessingDrawing" xmlns:wp="http://schemas.openxmlformats.org/drawingml/2006/wordprocessingDrawing" xmlns:w10="urn:schemas-microsoft-com:office:word" xmlns:w="http://schemas.openxmlformats.org/wordprocessingml/2006/main" xmlns:w14="http://schemas.microsoft.com/office/word/2010/wordml" xmlns:w15="http://schemas.microsoft.com/office/word/2012/wordml" xmlns:w16cex="http://schemas.microsoft.com/office/word/2018/wordml/cex" xmlns:w16cid="http://schemas.microsoft.com/office/word/2016/wordml/cid" xmlns:w16="http://schemas.microsoft.com/office/word/2018/wordml" xmlns:w16sdtdh="http://schemas.microsoft.com/office/word/2020/wordml/sdtdatahash" xmlns:w16se="http://schemas.microsoft.com/office/word/2015/wordml/symex" xmlns:wpg="http://schemas.microsoft.com/office/word/2010/wordprocessingGroup" xmlns:wpi="http://schemas.microsoft.com/office/word/2010/wordprocessingInk" xmlns:wne="http://schemas.microsoft.com/office/word/2006/wordml" xmlns:wps="http://schemas.microsoft.com/office/word/2010/wordprocessingShape" mc:Ignorable="w14 w15 w16se w16cid w16 w16cex w16sdtdh wp14">
   <w:p>
     <w:pPr>
+      <w:pStyle w:val="Footer"/>
+    </w:pPr>
+  </w:p>
+</w:ftr>
+</file>
+
+<file path=word/footer2.xml><?xml version="1.0" encoding="utf-8"?>
+<w:ftr xmlns:wpc="http://schemas.microsoft.com/office/word/2010/wordprocessingCanvas" xmlns:cx="http://schemas.microsoft.com/office/drawing/2014/chartex" xmlns:cx1="http://schemas.microsoft.com/office/drawing/2015/9/8/chartex" xmlns:cx2="http://schemas.microsoft.com/office/drawing/2015/10/21/chartex" xmlns:cx3="http://schemas.microsoft.com/office/drawing/2016/5/9/chartex" xmlns:cx4="http://schemas.microsoft.com/office/drawing/2016/5/10/chartex" xmlns:cx5="http://schemas.microsoft.com/office/drawing/2016/5/11/chartex" xmlns:cx6="http://schemas.microsoft.com/office/drawing/2016/5/12/chartex" xmlns:cx7="http://schemas.microsoft.com/office/drawing/2016/5/13/chartex" xmlns:cx8="http://schemas.microsoft.com/office/drawing/2016/5/14/chartex" xmlns:mc="http://schemas.openxmlformats.org/markup-compatibility/2006" xmlns:aink="http://schemas.microsoft.com/office/drawing/2016/ink" xmlns:am3d="http://schemas.microsoft.com/office/drawing/2017/model3d" xmlns:o="urn:schemas-microsoft-com:office:office" xmlns:oel="http://schemas.microsoft.com/office/2019/extlst" xmlns:r="http://schemas.openxmlformats.org/officeDocument/2006/relationships" xmlns:m="http://schemas.openxmlformats.org/officeDocument/2006/math" xmlns:v="urn:schemas-microsoft-com:vml" xmlns:wp14="http://schemas.microsoft.com/office/word/2010/wordprocessingDrawing" xmlns:wp="http://schemas.openxmlformats.org/drawingml/2006/wordprocessingDrawing" xmlns:w10="urn:schemas-microsoft-com:office:word" xmlns:w="http://schemas.openxmlformats.org/wordprocessingml/2006/main" xmlns:w14="http://schemas.microsoft.com/office/word/2010/wordml" xmlns:w15="http://schemas.microsoft.com/office/word/2012/wordml" xmlns:w16cex="http://schemas.microsoft.com/office/word/2018/wordml/cex" xmlns:w16cid="http://schemas.microsoft.com/office/word/2016/wordml/cid" xmlns:w16="http://schemas.microsoft.com/office/word/2018/wordml" xmlns:w16sdtdh="http://schemas.microsoft.com/office/word/2020/wordml/sdtdatahash" xmlns:w16se="http://schemas.microsoft.com/office/word/2015/wordml/symex" xmlns:wpg="http://schemas.microsoft.com/office/word/2010/wordprocessingGroup" xmlns:wpi="http://schemas.microsoft.com/office/word/2010/wordprocessingInk" xmlns:wne="http://schemas.microsoft.com/office/word/2006/wordml" xmlns:wps="http://schemas.microsoft.com/office/word/2010/wordprocessingShape" mc:Ignorable="w14 w15 w16se w16cid w16 w16cex w16sdtdh wp14">
+  <w:tbl>
+    <w:tblPr>
+      <w:tblStyle w:val="TableGrid"/>
+      <w:tblW w:w="10631" w:type="dxa"/>
+      <w:tblInd w:w="612" w:type="dxa"/>
+      <w:tblBorders>
+        <w:top w:val="none" w:sz="0" w:space="0" w:color="auto"/>
+        <w:left w:val="none" w:sz="0" w:space="0" w:color="auto"/>
+        <w:bottom w:val="none" w:sz="0" w:space="0" w:color="auto"/>
+        <w:right w:val="none" w:sz="0" w:space="0" w:color="auto"/>
+        <w:insideH w:val="none" w:sz="0" w:space="0" w:color="auto"/>
+        <w:insideV w:val="none" w:sz="0" w:space="0" w:color="auto"/>
+      </w:tblBorders>
+      <w:tblLook w:val="04A0" w:firstRow="1" w:lastRow="0" w:firstColumn="1" w:lastColumn="0" w:noHBand="0" w:noVBand="1"/>
+    </w:tblPr>
+    <w:tblGrid>
+      <w:gridCol w:w="1915"/>
+      <w:gridCol w:w="8716"/>
+    </w:tblGrid>
+    <w:tr>
+      <w:tc>
+        <w:tcPr>
+          <w:tcW w:w="7893" w:type="dxa"/>
+          <w:gridSpan w:val="2"/>
+          <w:tcBorders>
+            <w:top w:val="single" w:sz="24" w:space="0" w:color="FF8C52"/>
+          </w:tcBorders>
+        </w:tcPr>
+        <w:p>
+          <w:pPr>
+            <w:pStyle w:val="Footer"/>
+            <w:spacing w:line="360" w:lineRule="auto"/>
+            <w:rPr>
+              <w:rFonts w:ascii="Oxygen" w:hAnsi="Oxygen"/>
+              <w:b/>
+              <w:bCs/>
+              <w:sz w:val="16"/>
+              <w:szCs w:val="16"/>
+            </w:rPr>
+          </w:pPr>
+          <w:bookmarkStart w:id="0" w:name="_Hlk156558115"/>
+        </w:p>
+      </w:tc>
+    </w:tr>
+    <w:tr>
+      <w:tc>
+        <w:tcPr>
+          <w:tcW w:w="1422" w:type="dxa"/>
+        </w:tcPr>
+        <w:p>
+          <w:pPr>
+            <w:pStyle w:val="Footer"/>
+            <w:jc w:val="center"/>
+            <w:rPr>
+              <w:sz w:val="16"/>
+              <w:szCs w:val="16"/>
+            </w:rPr>
+          </w:pPr>
+          <w:r>
+            <w:rPr>
+              <w:sz w:val="16"/>
+              <w:szCs w:val="16"/>
+            </w:rPr>
+            <w:t xml:space="preserve">          </w:t>
+          </w:r>
+          <w:r>
+            <w:rPr>
+              <w:noProof/>
+              <w:sz w:val="16"/>
+              <w:szCs w:val="16"/>
+              <w:lang w:eastAsia="en-AU"/>
+            </w:rPr>
+            <w:drawing>
+              <wp:inline distT="0" distB="0" distL="0" distR="0" wp14:anchorId="6538E301" wp14:editId="52699852">
+                <wp:extent cx="208627" cy="206828"/>
+                <wp:effectExtent l="0" t="0" r="1270" b="3175"/>
+                <wp:docPr id="1972272963" name="Picture 1972272963"/>
+                <wp:cNvGraphicFramePr>
+                  <a:graphicFrameLocks xmlns:a="http://schemas.openxmlformats.org/drawingml/2006/main" noChangeAspect="1"/>
+                </wp:cNvGraphicFramePr>
+                <a:graphic xmlns:a="http://schemas.openxmlformats.org/drawingml/2006/main">
+                  <a:graphicData uri="http://schemas.openxmlformats.org/drawingml/2006/picture">
+                    <pic:pic xmlns:pic="http://schemas.openxmlformats.org/drawingml/2006/picture">
+                      <pic:nvPicPr>
+                        <pic:cNvPr id="0" name="Picture 27"/>
+                        <pic:cNvPicPr>
+                          <a:picLocks noChangeAspect="1" noChangeArrowheads="1"/>
+                        </pic:cNvPicPr>
+                      </pic:nvPicPr>
+                      <pic:blipFill>
+                        <a:blip r:embed="rId1">
+                          <a:extLst>
+                            <a:ext uri="{28A0092B-C50C-407E-A947-70E740481C1C}">
+                              <a14:useLocalDpi xmlns:a14="http://schemas.microsoft.com/office/drawing/2010/main" val="0"/>
+                            </a:ext>
+                          </a:extLst>
+                        </a:blip>
+                        <a:srcRect/>
+                        <a:stretch>
+                          <a:fillRect/>
+                        </a:stretch>
+                      </pic:blipFill>
+                      <pic:spPr bwMode="auto">
+                        <a:xfrm>
+                          <a:off x="0" y="0"/>
+                          <a:ext cx="223867" cy="221936"/>
+                        </a:xfrm>
+                        <a:prstGeom prst="rect">
+                          <a:avLst/>
+                        </a:prstGeom>
+                        <a:noFill/>
+                        <a:ln>
+                          <a:noFill/>
+                        </a:ln>
+                      </pic:spPr>
+                    </pic:pic>
+                  </a:graphicData>
+                </a:graphic>
+              </wp:inline>
+            </w:drawing>
+          </w:r>
+        </w:p>
+      </w:tc>
+      <w:tc>
+        <w:tcPr>
+          <w:tcW w:w="6471" w:type="dxa"/>
+        </w:tcPr>
+        <w:p>
+          <w:pPr>
+            <w:pStyle w:val="Footer"/>
+            <w:spacing w:line="360" w:lineRule="auto"/>
+            <w:rPr>
+              <w:rFonts w:ascii="Oxygen" w:hAnsi="Oxygen"/>
+              <w:b/>
+              <w:bCs/>
+              <w:sz w:val="16"/>
+              <w:szCs w:val="16"/>
+            </w:rPr>
+          </w:pPr>
+          <w:r>
+            <w:rPr>
+              <w:rFonts w:ascii="Oxygen" w:hAnsi="Oxygen"/>
+              <w:b/>
+              <w:bCs/>
+              <w:sz w:val="16"/>
+              <w:szCs w:val="16"/>
+            </w:rPr>
+            <w:t>anodiam.com</w:t>
+          </w:r>
+        </w:p>
+      </w:tc>
+    </w:tr>
+    <w:tr>
+      <w:tc>
+        <w:tcPr>
+          <w:tcW w:w="1422" w:type="dxa"/>
+        </w:tcPr>
+        <w:p>
+          <w:pPr>
+            <w:pStyle w:val="Footer"/>
+            <w:jc w:val="center"/>
+            <w:rPr>
+              <w:sz w:val="16"/>
+              <w:szCs w:val="16"/>
+            </w:rPr>
+          </w:pPr>
+          <w:r>
+            <w:rPr>
+              <w:sz w:val="16"/>
+              <w:szCs w:val="16"/>
+            </w:rPr>
+            <w:t xml:space="preserve">          </w:t>
+          </w:r>
+          <w:r>
+            <w:rPr>
+              <w:noProof/>
+              <w:sz w:val="16"/>
+              <w:szCs w:val="16"/>
+              <w:lang w:eastAsia="en-AU"/>
+            </w:rPr>
+            <w:drawing>
+              <wp:inline distT="0" distB="0" distL="0" distR="0" wp14:anchorId="38055E67" wp14:editId="41035C60">
+                <wp:extent cx="208280" cy="208280"/>
+                <wp:effectExtent l="0" t="0" r="1270" b="1270"/>
+                <wp:docPr id="1646834588" name="Picture 1646834588" descr="Home - Free web icons"/>
+                <wp:cNvGraphicFramePr>
+                  <a:graphicFrameLocks xmlns:a="http://schemas.openxmlformats.org/drawingml/2006/main" noChangeAspect="1"/>
+                </wp:cNvGraphicFramePr>
+                <a:graphic xmlns:a="http://schemas.openxmlformats.org/drawingml/2006/main">
+                  <a:graphicData uri="http://schemas.openxmlformats.org/drawingml/2006/picture">
+                    <pic:pic xmlns:pic="http://schemas.openxmlformats.org/drawingml/2006/picture">
+                      <pic:nvPicPr>
+                        <pic:cNvPr id="0" name="Picture 9" descr="Home - Free web icons"/>
+                        <pic:cNvPicPr>
+                          <a:picLocks noChangeAspect="1" noChangeArrowheads="1"/>
+                        </pic:cNvPicPr>
+                      </pic:nvPicPr>
+                      <pic:blipFill>
+                        <a:blip r:embed="rId2">
+                          <a:extLst>
+                            <a:ext uri="{28A0092B-C50C-407E-A947-70E740481C1C}">
+                              <a14:useLocalDpi xmlns:a14="http://schemas.microsoft.com/office/drawing/2010/main" val="0"/>
+                            </a:ext>
+                          </a:extLst>
+                        </a:blip>
+                        <a:srcRect/>
+                        <a:stretch>
+                          <a:fillRect/>
+                        </a:stretch>
+                      </pic:blipFill>
+                      <pic:spPr bwMode="auto">
+                        <a:xfrm>
+                          <a:off x="0" y="0"/>
+                          <a:ext cx="226172" cy="226172"/>
+                        </a:xfrm>
+                        <a:prstGeom prst="rect">
+                          <a:avLst/>
+                        </a:prstGeom>
+                        <a:noFill/>
+                        <a:ln>
+                          <a:noFill/>
+                        </a:ln>
+                      </pic:spPr>
+                    </pic:pic>
+                  </a:graphicData>
+                </a:graphic>
+              </wp:inline>
+            </w:drawing>
+          </w:r>
+        </w:p>
+      </w:tc>
+      <w:tc>
+        <w:tcPr>
+          <w:tcW w:w="6471" w:type="dxa"/>
+        </w:tcPr>
+        <w:p>
+          <w:pPr>
+            <w:pStyle w:val="Footer"/>
+            <w:spacing w:line="360" w:lineRule="auto"/>
+            <w:rPr>
+              <w:rFonts w:ascii="Oxygen" w:hAnsi="Oxygen"/>
+              <w:b/>
+              <w:bCs/>
+              <w:sz w:val="16"/>
+              <w:szCs w:val="16"/>
+            </w:rPr>
+          </w:pPr>
+          <w:r>
+            <w:rPr>
+              <w:rFonts w:ascii="Oxygen" w:hAnsi="Oxygen"/>
+              <w:b/>
+              <w:bCs/>
+              <w:sz w:val="16"/>
+              <w:szCs w:val="16"/>
+            </w:rPr>
+            <w:t>N-1/25 Patuli, Kolkata 700094</w:t>
+          </w:r>
+        </w:p>
+      </w:tc>
+    </w:tr>
+    <w:tr>
+      <w:tc>
+        <w:tcPr>
+          <w:tcW w:w="1422" w:type="dxa"/>
+        </w:tcPr>
+        <w:p>
+          <w:pPr>
+            <w:pStyle w:val="Footer"/>
+            <w:jc w:val="center"/>
+            <w:rPr>
+              <w:sz w:val="16"/>
+              <w:szCs w:val="16"/>
+            </w:rPr>
+          </w:pPr>
+          <w:r>
+            <w:rPr>
+              <w:sz w:val="16"/>
+              <w:szCs w:val="16"/>
+            </w:rPr>
+            <w:t xml:space="preserve">          </w:t>
+          </w:r>
+          <w:r>
+            <w:rPr>
+              <w:noProof/>
+              <w:sz w:val="16"/>
+              <w:szCs w:val="16"/>
+              <w:lang w:eastAsia="en-AU"/>
+            </w:rPr>
+            <w:drawing>
+              <wp:inline distT="0" distB="0" distL="0" distR="0" wp14:anchorId="38FBA93D" wp14:editId="29986540">
+                <wp:extent cx="170901" cy="185057"/>
+                <wp:effectExtent l="0" t="0" r="635" b="5715"/>
+                <wp:docPr id="1441254719" name="Picture 1441254719" descr="Download TELEPHONE Free PNG transparent image and clipart"/>
+                <wp:cNvGraphicFramePr>
+                  <a:graphicFrameLocks xmlns:a="http://schemas.openxmlformats.org/drawingml/2006/main" noChangeAspect="1"/>
+                </wp:cNvGraphicFramePr>
+                <a:graphic xmlns:a="http://schemas.openxmlformats.org/drawingml/2006/main">
+                  <a:graphicData uri="http://schemas.openxmlformats.org/drawingml/2006/picture">
+                    <pic:pic xmlns:pic="http://schemas.openxmlformats.org/drawingml/2006/picture">
+                      <pic:nvPicPr>
+                        <pic:cNvPr id="0" name="Picture 31" descr="Download TELEPHONE Free PNG transparent image and clipart"/>
+                        <pic:cNvPicPr>
+                          <a:picLocks noChangeAspect="1" noChangeArrowheads="1"/>
+                        </pic:cNvPicPr>
+                      </pic:nvPicPr>
+                      <pic:blipFill>
+                        <a:blip r:embed="rId3">
+                          <a:extLst>
+                            <a:ext uri="{28A0092B-C50C-407E-A947-70E740481C1C}">
+                              <a14:useLocalDpi xmlns:a14="http://schemas.microsoft.com/office/drawing/2010/main" val="0"/>
+                            </a:ext>
+                          </a:extLst>
+                        </a:blip>
+                        <a:srcRect/>
+                        <a:stretch>
+                          <a:fillRect/>
+                        </a:stretch>
+                      </pic:blipFill>
+                      <pic:spPr bwMode="auto">
+                        <a:xfrm>
+                          <a:off x="0" y="0"/>
+                          <a:ext cx="180281" cy="195214"/>
+                        </a:xfrm>
+                        <a:prstGeom prst="rect">
+                          <a:avLst/>
+                        </a:prstGeom>
+                        <a:noFill/>
+                        <a:ln>
+                          <a:noFill/>
+                        </a:ln>
+                      </pic:spPr>
+                    </pic:pic>
+                  </a:graphicData>
+                </a:graphic>
+              </wp:inline>
+            </w:drawing>
+          </w:r>
+        </w:p>
+      </w:tc>
+      <w:tc>
+        <w:tcPr>
+          <w:tcW w:w="6471" w:type="dxa"/>
+        </w:tcPr>
+        <w:p>
+          <w:pPr>
+            <w:pStyle w:val="Footer"/>
+            <w:spacing w:line="360" w:lineRule="auto"/>
+            <w:rPr>
+              <w:rFonts w:ascii="Oxygen" w:hAnsi="Oxygen"/>
+              <w:b/>
+              <w:bCs/>
+              <w:sz w:val="16"/>
+              <w:szCs w:val="16"/>
+            </w:rPr>
+          </w:pPr>
+          <w:r>
+            <w:rPr>
+              <w:rFonts w:ascii="Oxygen" w:hAnsi="Oxygen"/>
+              <w:b/>
+              <w:bCs/>
+              <w:sz w:val="16"/>
+              <w:szCs w:val="16"/>
+            </w:rPr>
+            <w:t>9073 700094</w:t>
+          </w:r>
+        </w:p>
+      </w:tc>
+    </w:tr>
+    <w:bookmarkEnd w:id="0"/>
+  </w:tbl>
+  <w:p>
+    <w:pPr>
+      <w:pStyle w:val="Footer"/>
+    </w:pPr>
+  </w:p>
+  <w:p>
+    <w:pPr>
       <w:pStyle w:val="BodyText"/>
       <w:spacing w:line="14" w:lineRule="auto"/>
       <w:rPr>
@@ -3100,6 +3480,16 @@
 </w:ftr>
 </file>
 
+<file path=word/footer3.xml><?xml version="1.0" encoding="utf-8"?>
+<w:ftr xmlns:wpc="http://schemas.microsoft.com/office/word/2010/wordprocessingCanvas" xmlns:cx="http://schemas.microsoft.com/office/drawing/2014/chartex" xmlns:cx1="http://schemas.microsoft.com/office/drawing/2015/9/8/chartex" xmlns:cx2="http://schemas.microsoft.com/office/drawing/2015/10/21/chartex" xmlns:cx3="http://schemas.microsoft.com/office/drawing/2016/5/9/chartex" xmlns:cx4="http://schemas.microsoft.com/office/drawing/2016/5/10/chartex" xmlns:cx5="http://schemas.microsoft.com/office/drawing/2016/5/11/chartex" xmlns:cx6="http://schemas.microsoft.com/office/drawing/2016/5/12/chartex" xmlns:cx7="http://schemas.microsoft.com/office/drawing/2016/5/13/chartex" xmlns:cx8="http://schemas.microsoft.com/office/drawing/2016/5/14/chartex" xmlns:mc="http://schemas.openxmlformats.org/markup-compatibility/2006" xmlns:aink="http://schemas.microsoft.com/office/drawing/2016/ink" xmlns:am3d="http://schemas.microsoft.com/office/drawing/2017/model3d" xmlns:o="urn:schemas-microsoft-com:office:office" xmlns:oel="http://schemas.microsoft.com/office/2019/extlst" xmlns:r="http://schemas.openxmlformats.org/officeDocument/2006/relationships" xmlns:m="http://schemas.openxmlformats.org/officeDocument/2006/math" xmlns:v="urn:schemas-microsoft-com:vml" xmlns:wp14="http://schemas.microsoft.com/office/word/2010/wordprocessingDrawing" xmlns:wp="http://schemas.openxmlformats.org/drawingml/2006/wordprocessingDrawing" xmlns:w10="urn:schemas-microsoft-com:office:word" xmlns:w="http://schemas.openxmlformats.org/wordprocessingml/2006/main" xmlns:w14="http://schemas.microsoft.com/office/word/2010/wordml" xmlns:w15="http://schemas.microsoft.com/office/word/2012/wordml" xmlns:w16cex="http://schemas.microsoft.com/office/word/2018/wordml/cex" xmlns:w16cid="http://schemas.microsoft.com/office/word/2016/wordml/cid" xmlns:w16="http://schemas.microsoft.com/office/word/2018/wordml" xmlns:w16sdtdh="http://schemas.microsoft.com/office/word/2020/wordml/sdtdatahash" xmlns:w16se="http://schemas.microsoft.com/office/word/2015/wordml/symex" xmlns:wpg="http://schemas.microsoft.com/office/word/2010/wordprocessingGroup" xmlns:wpi="http://schemas.microsoft.com/office/word/2010/wordprocessingInk" xmlns:wne="http://schemas.microsoft.com/office/word/2006/wordml" xmlns:wps="http://schemas.microsoft.com/office/word/2010/wordprocessingShape" mc:Ignorable="w14 w15 w16se w16cid w16 w16cex w16sdtdh wp14">
+  <w:p>
+    <w:pPr>
+      <w:pStyle w:val="Footer"/>
+    </w:pPr>
+  </w:p>
+</w:ftr>
+</file>
+
 <file path=word/footnotes.xml><?xml version="1.0" encoding="utf-8"?>
 <w:footnotes xmlns:wpc="http://schemas.microsoft.com/office/word/2010/wordprocessingCanvas" xmlns:cx="http://schemas.microsoft.com/office/drawing/2014/chartex" xmlns:cx1="http://schemas.microsoft.com/office/drawing/2015/9/8/chartex" xmlns:cx2="http://schemas.microsoft.com/office/drawing/2015/10/21/chartex" xmlns:cx3="http://schemas.microsoft.com/office/drawing/2016/5/9/chartex" xmlns:cx4="http://schemas.microsoft.com/office/drawing/2016/5/10/chartex" xmlns:cx5="http://schemas.microsoft.com/office/drawing/2016/5/11/chartex" xmlns:cx6="http://schemas.microsoft.com/office/drawing/2016/5/12/chartex" xmlns:cx7="http://schemas.microsoft.com/office/drawing/2016/5/13/chartex" xmlns:cx8="http://schemas.microsoft.com/office/drawing/2016/5/14/chartex" xmlns:mc="http://schemas.openxmlformats.org/markup-compatibility/2006" xmlns:aink="http://schemas.microsoft.com/office/drawing/2016/ink" xmlns:am3d="http://schemas.microsoft.com/office/drawing/2017/model3d" xmlns:o="urn:schemas-microsoft-com:office:office" xmlns:oel="http://schemas.microsoft.com/office/2019/extlst" xmlns:r="http://schemas.openxmlformats.org/officeDocument/2006/relationships" xmlns:m="http://schemas.openxmlformats.org/officeDocument/2006/math" xmlns:v="urn:schemas-microsoft-com:vml" xmlns:wp14="http://schemas.microsoft.com/office/word/2010/wordprocessingDrawing" xmlns:wp="http://schemas.openxmlformats.org/drawingml/2006/wordprocessingDrawing" xmlns:w10="urn:schemas-microsoft-com:office:word" xmlns:w="http://schemas.openxmlformats.org/wordprocessingml/2006/main" xmlns:w14="http://schemas.microsoft.com/office/word/2010/wordml" xmlns:w15="http://schemas.microsoft.com/office/word/2012/wordml" xmlns:w16cex="http://schemas.microsoft.com/office/word/2018/wordml/cex" xmlns:w16cid="http://schemas.microsoft.com/office/word/2016/wordml/cid" xmlns:w16="http://schemas.microsoft.com/office/word/2018/wordml" xmlns:w16sdtdh="http://schemas.microsoft.com/office/word/2020/wordml/sdtdatahash" xmlns:w16se="http://schemas.microsoft.com/office/word/2015/wordml/symex" xmlns:wpg="http://schemas.microsoft.com/office/word/2010/wordprocessingGroup" xmlns:wpi="http://schemas.microsoft.com/office/word/2010/wordprocessingInk" xmlns:wne="http://schemas.microsoft.com/office/word/2006/wordml" xmlns:wps="http://schemas.microsoft.com/office/word/2010/wordprocessingShape" mc:Ignorable="w14 w15 w16se w16cid w16 w16cex w16sdtdh wp14">
   <w:footnote w:type="separator" w:id="-1">
@@ -3123,103 +3513,197 @@
 <w:hdr xmlns:wpc="http://schemas.microsoft.com/office/word/2010/wordprocessingCanvas" xmlns:cx="http://schemas.microsoft.com/office/drawing/2014/chartex" xmlns:cx1="http://schemas.microsoft.com/office/drawing/2015/9/8/chartex" xmlns:cx2="http://schemas.microsoft.com/office/drawing/2015/10/21/chartex" xmlns:cx3="http://schemas.microsoft.com/office/drawing/2016/5/9/chartex" xmlns:cx4="http://schemas.microsoft.com/office/drawing/2016/5/10/chartex" xmlns:cx5="http://schemas.microsoft.com/office/drawing/2016/5/11/chartex" xmlns:cx6="http://schemas.microsoft.com/office/drawing/2016/5/12/chartex" xmlns:cx7="http://schemas.microsoft.com/office/drawing/2016/5/13/chartex" xmlns:cx8="http://schemas.microsoft.com/office/drawing/2016/5/14/chartex" xmlns:mc="http://schemas.openxmlformats.org/markup-compatibility/2006" xmlns:aink="http://schemas.microsoft.com/office/drawing/2016/ink" xmlns:am3d="http://schemas.microsoft.com/office/drawing/2017/model3d" xmlns:o="urn:schemas-microsoft-com:office:office" xmlns:oel="http://schemas.microsoft.com/office/2019/extlst" xmlns:r="http://schemas.openxmlformats.org/officeDocument/2006/relationships" xmlns:m="http://schemas.openxmlformats.org/officeDocument/2006/math" xmlns:v="urn:schemas-microsoft-com:vml" xmlns:wp14="http://schemas.microsoft.com/office/word/2010/wordprocessingDrawing" xmlns:wp="http://schemas.openxmlformats.org/drawingml/2006/wordprocessingDrawing" xmlns:w10="urn:schemas-microsoft-com:office:word" xmlns:w="http://schemas.openxmlformats.org/wordprocessingml/2006/main" xmlns:w14="http://schemas.microsoft.com/office/word/2010/wordml" xmlns:w15="http://schemas.microsoft.com/office/word/2012/wordml" xmlns:w16cex="http://schemas.microsoft.com/office/word/2018/wordml/cex" xmlns:w16cid="http://schemas.microsoft.com/office/word/2016/wordml/cid" xmlns:w16="http://schemas.microsoft.com/office/word/2018/wordml" xmlns:w16sdtdh="http://schemas.microsoft.com/office/word/2020/wordml/sdtdatahash" xmlns:w16se="http://schemas.microsoft.com/office/word/2015/wordml/symex" xmlns:wpg="http://schemas.microsoft.com/office/word/2010/wordprocessingGroup" xmlns:wpi="http://schemas.microsoft.com/office/word/2010/wordprocessingInk" xmlns:wne="http://schemas.microsoft.com/office/word/2006/wordml" xmlns:wps="http://schemas.microsoft.com/office/word/2010/wordprocessingShape" mc:Ignorable="w14 w15 w16se w16cid w16 w16cex w16sdtdh wp14">
   <w:p>
     <w:pPr>
+      <w:pStyle w:val="Header"/>
+    </w:pPr>
+  </w:p>
+</w:hdr>
+</file>
+
+<file path=word/header2.xml><?xml version="1.0" encoding="utf-8"?>
+<w:hdr xmlns:wpc="http://schemas.microsoft.com/office/word/2010/wordprocessingCanvas" xmlns:cx="http://schemas.microsoft.com/office/drawing/2014/chartex" xmlns:cx1="http://schemas.microsoft.com/office/drawing/2015/9/8/chartex" xmlns:cx2="http://schemas.microsoft.com/office/drawing/2015/10/21/chartex" xmlns:cx3="http://schemas.microsoft.com/office/drawing/2016/5/9/chartex" xmlns:cx4="http://schemas.microsoft.com/office/drawing/2016/5/10/chartex" xmlns:cx5="http://schemas.microsoft.com/office/drawing/2016/5/11/chartex" xmlns:cx6="http://schemas.microsoft.com/office/drawing/2016/5/12/chartex" xmlns:cx7="http://schemas.microsoft.com/office/drawing/2016/5/13/chartex" xmlns:cx8="http://schemas.microsoft.com/office/drawing/2016/5/14/chartex" xmlns:mc="http://schemas.openxmlformats.org/markup-compatibility/2006" xmlns:aink="http://schemas.microsoft.com/office/drawing/2016/ink" xmlns:am3d="http://schemas.microsoft.com/office/drawing/2017/model3d" xmlns:o="urn:schemas-microsoft-com:office:office" xmlns:oel="http://schemas.microsoft.com/office/2019/extlst" xmlns:r="http://schemas.openxmlformats.org/officeDocument/2006/relationships" xmlns:m="http://schemas.openxmlformats.org/officeDocument/2006/math" xmlns:v="urn:schemas-microsoft-com:vml" xmlns:wp14="http://schemas.microsoft.com/office/word/2010/wordprocessingDrawing" xmlns:wp="http://schemas.openxmlformats.org/drawingml/2006/wordprocessingDrawing" xmlns:w10="urn:schemas-microsoft-com:office:word" xmlns:w="http://schemas.openxmlformats.org/wordprocessingml/2006/main" xmlns:w14="http://schemas.microsoft.com/office/word/2010/wordml" xmlns:w15="http://schemas.microsoft.com/office/word/2012/wordml" xmlns:w16cex="http://schemas.microsoft.com/office/word/2018/wordml/cex" xmlns:w16cid="http://schemas.microsoft.com/office/word/2016/wordml/cid" xmlns:w16="http://schemas.microsoft.com/office/word/2018/wordml" xmlns:w16sdtdh="http://schemas.microsoft.com/office/word/2020/wordml/sdtdatahash" xmlns:w16se="http://schemas.microsoft.com/office/word/2015/wordml/symex" xmlns:wpg="http://schemas.microsoft.com/office/word/2010/wordprocessingGroup" xmlns:wpi="http://schemas.microsoft.com/office/word/2010/wordprocessingInk" xmlns:wne="http://schemas.microsoft.com/office/word/2006/wordml" xmlns:wps="http://schemas.microsoft.com/office/word/2010/wordprocessingShape" mc:Ignorable="w14 w15 w16se w16cid w16 w16cex w16sdtdh wp14">
+  <w:tbl>
+    <w:tblPr>
+      <w:tblStyle w:val="TableGrid"/>
+      <w:tblW w:w="0" w:type="auto"/>
+      <w:tblBorders>
+        <w:top w:val="none" w:sz="0" w:space="0" w:color="auto"/>
+        <w:left w:val="none" w:sz="0" w:space="0" w:color="auto"/>
+        <w:bottom w:val="none" w:sz="0" w:space="0" w:color="auto"/>
+        <w:right w:val="none" w:sz="0" w:space="0" w:color="auto"/>
+        <w:insideH w:val="none" w:sz="0" w:space="0" w:color="auto"/>
+        <w:insideV w:val="none" w:sz="0" w:space="0" w:color="auto"/>
+      </w:tblBorders>
+      <w:tblLook w:val="04A0" w:firstRow="1" w:lastRow="0" w:firstColumn="1" w:lastColumn="0" w:noHBand="0" w:noVBand="1"/>
+    </w:tblPr>
+    <w:tblGrid>
+      <w:gridCol w:w="7338"/>
+      <w:gridCol w:w="5118"/>
+    </w:tblGrid>
+    <w:tr>
+      <w:tc>
+        <w:tcPr>
+          <w:tcW w:w="7338" w:type="dxa"/>
+        </w:tcPr>
+        <w:p>
+          <w:pPr>
+            <w:pStyle w:val="Header"/>
+            <w:jc w:val="right"/>
+            <w:rPr>
+              <w:rFonts w:ascii="Oxygen" w:hAnsi="Oxygen"/>
+              <w:sz w:val="16"/>
+              <w:szCs w:val="16"/>
+            </w:rPr>
+          </w:pPr>
+          <w:r>
+            <w:rPr>
+              <w:rFonts w:ascii="Oxygen" w:hAnsi="Oxygen"/>
+              <w:noProof/>
+              <w:sz w:val="16"/>
+              <w:szCs w:val="16"/>
+              <w:lang w:eastAsia="en-AU"/>
+            </w:rPr>
+            <w:drawing>
+              <wp:inline distT="0" distB="0" distL="0" distR="0" wp14:anchorId="1F24CF79" wp14:editId="623821C2">
+                <wp:extent cx="1811866" cy="844420"/>
+                <wp:effectExtent l="0" t="0" r="0" b="0"/>
+                <wp:docPr id="2095471538" name="Picture 2095471538"/>
+                <wp:cNvGraphicFramePr>
+                  <a:graphicFrameLocks xmlns:a="http://schemas.openxmlformats.org/drawingml/2006/main" noChangeAspect="1"/>
+                </wp:cNvGraphicFramePr>
+                <a:graphic xmlns:a="http://schemas.openxmlformats.org/drawingml/2006/main">
+                  <a:graphicData uri="http://schemas.openxmlformats.org/drawingml/2006/picture">
+                    <pic:pic xmlns:pic="http://schemas.openxmlformats.org/drawingml/2006/picture">
+                      <pic:nvPicPr>
+                        <pic:cNvPr id="0" name="Picture 1"/>
+                        <pic:cNvPicPr>
+                          <a:picLocks noChangeAspect="1" noChangeArrowheads="1"/>
+                        </pic:cNvPicPr>
+                      </pic:nvPicPr>
+                      <pic:blipFill>
+                        <a:blip r:embed="rId1">
+                          <a:extLst>
+                            <a:ext uri="{28A0092B-C50C-407E-A947-70E740481C1C}">
+                              <a14:useLocalDpi xmlns:a14="http://schemas.microsoft.com/office/drawing/2010/main" val="0"/>
+                            </a:ext>
+                          </a:extLst>
+                        </a:blip>
+                        <a:srcRect/>
+                        <a:stretch>
+                          <a:fillRect/>
+                        </a:stretch>
+                      </pic:blipFill>
+                      <pic:spPr bwMode="auto">
+                        <a:xfrm>
+                          <a:off x="0" y="0"/>
+                          <a:ext cx="1824578" cy="850345"/>
+                        </a:xfrm>
+                        <a:prstGeom prst="rect">
+                          <a:avLst/>
+                        </a:prstGeom>
+                        <a:noFill/>
+                        <a:ln>
+                          <a:noFill/>
+                        </a:ln>
+                      </pic:spPr>
+                    </pic:pic>
+                  </a:graphicData>
+                </a:graphic>
+              </wp:inline>
+            </w:drawing>
+          </w:r>
+        </w:p>
+      </w:tc>
+      <w:tc>
+        <w:tcPr>
+          <w:tcW w:w="5118" w:type="dxa"/>
+        </w:tcPr>
+        <w:p>
+          <w:pPr>
+            <w:pStyle w:val="Header"/>
+            <w:jc w:val="center"/>
+            <w:rPr>
+              <w:rFonts w:ascii="Oxygen" w:hAnsi="Oxygen"/>
+              <w:sz w:val="16"/>
+              <w:szCs w:val="16"/>
+            </w:rPr>
+          </w:pPr>
+          <w:r>
+            <w:rPr>
+              <w:rFonts w:ascii="Oxygen" w:hAnsi="Oxygen"/>
+              <w:sz w:val="16"/>
+              <w:szCs w:val="16"/>
+            </w:rPr>
+            <w:t xml:space="preserve">                                                                   </w:t>
+          </w:r>
+          <w:r>
+            <w:rPr>
+              <w:rFonts w:ascii="Oxygen" w:hAnsi="Oxygen"/>
+              <w:sz w:val="16"/>
+              <w:szCs w:val="16"/>
+            </w:rPr>
+            <w:fldChar w:fldCharType="begin"/>
+          </w:r>
+          <w:r>
+            <w:rPr>
+              <w:rFonts w:ascii="Oxygen" w:hAnsi="Oxygen"/>
+              <w:sz w:val="16"/>
+              <w:szCs w:val="16"/>
+            </w:rPr>
+            <w:instrText xml:space="preserve"> PAGE   \* MERGEFORMAT </w:instrText>
+          </w:r>
+          <w:r>
+            <w:rPr>
+              <w:rFonts w:ascii="Oxygen" w:hAnsi="Oxygen"/>
+              <w:sz w:val="16"/>
+              <w:szCs w:val="16"/>
+            </w:rPr>
+            <w:fldChar w:fldCharType="separate"/>
+          </w:r>
+          <w:r>
+            <w:rPr>
+              <w:rFonts w:ascii="Oxygen" w:hAnsi="Oxygen"/>
+              <w:noProof/>
+              <w:sz w:val="16"/>
+              <w:szCs w:val="16"/>
+            </w:rPr>
+            <w:t>1</w:t>
+          </w:r>
+          <w:r>
+            <w:rPr>
+              <w:rFonts w:ascii="Oxygen" w:hAnsi="Oxygen"/>
+              <w:noProof/>
+              <w:sz w:val="16"/>
+              <w:szCs w:val="16"/>
+            </w:rPr>
+            <w:fldChar w:fldCharType="end"/>
+          </w:r>
+        </w:p>
+      </w:tc>
+    </w:tr>
+  </w:tbl>
+  <w:p>
+    <w:pPr>
+      <w:pStyle w:val="Header"/>
+    </w:pPr>
+  </w:p>
+  <w:p>
+    <w:pPr>
       <w:pStyle w:val="BodyText"/>
       <w:spacing w:line="14" w:lineRule="auto"/>
       <w:rPr>
         <w:sz w:val="20"/>
       </w:rPr>
     </w:pPr>
-    <w:r>
-      <w:pict w14:anchorId="27BDFFA0">
-        <v:group id="_x0000_s1033" style="position:absolute;margin-left:0;margin-top:.95pt;width:612pt;height:9.85pt;z-index:-15927296;mso-position-horizontal-relative:page;mso-position-vertical-relative:page" coordorigin=",19" coordsize="12240,197">
-          <v:shape id="_x0000_s1036" style="position:absolute;left:19;top:19;width:12221;height:197" coordorigin="19,19" coordsize="12221,197" path="m12240,19r,l120,19,19,19r,197l120,216r12120,l12240,216r,-197xe" fillcolor="#f60" stroked="f">
-            <v:path arrowok="t"/>
-          </v:shape>
-          <v:rect id="_x0000_s1035" style="position:absolute;left:9;top:211;width:12231;height:5" fillcolor="#5ba7ce" stroked="f"/>
-          <v:rect id="_x0000_s1034" style="position:absolute;top:19;width:20;height:197" stroked="f"/>
-          <w10:wrap anchorx="page" anchory="page"/>
-        </v:group>
-      </w:pict>
-    </w:r>
-    <w:r>
-      <w:pict w14:anchorId="3F0465E1">
-        <v:group id="_x0000_s1030" style="position:absolute;margin-left:.95pt;margin-top:13.7pt;width:611.05pt;height:19.7pt;z-index:-15926784;mso-position-horizontal-relative:page;mso-position-vertical-relative:page" coordorigin="19,274" coordsize="12221,394">
-          <v:shape id="_x0000_s1032" style="position:absolute;left:19;top:273;width:12221;height:394" coordorigin="19,274" coordsize="12221,394" o:spt="100" adj="0,,0" path="m1969,274l19,274r,4l19,298r,345l19,667r1950,l1969,643r,-345l1969,278r,-4xm12240,274r-10213,l2027,274r-20,l2007,667r101,l12240,667r,l12240,278r,-4l12240,274xe" fillcolor="#1b80c4" stroked="f">
-            <v:stroke joinstyle="round"/>
-            <v:formulas/>
-            <v:path arrowok="t" o:connecttype="segments"/>
-          </v:shape>
-          <v:rect id="_x0000_s1031" style="position:absolute;left:1968;top:273;width:58;height:394" stroked="f"/>
-          <w10:wrap anchorx="page" anchory="page"/>
-        </v:group>
-      </w:pict>
-    </w:r>
-    <w:r>
-      <w:pict w14:anchorId="26C550E4">
-        <v:shapetype id="_x0000_t202" coordsize="21600,21600" o:spt="202" path="m,l,21600r21600,l21600,xe">
-          <v:stroke joinstyle="miter"/>
-          <v:path gradientshapeok="t" o:connecttype="rect"/>
-        </v:shapetype>
-        <v:shape id="_x0000_s1029" type="#_x0000_t202" style="position:absolute;margin-left:104.4pt;margin-top:15.75pt;width:213.8pt;height:18.1pt;z-index:-15926272;mso-position-horizontal-relative:page;mso-position-vertical-relative:page" filled="f" stroked="f">
-          <v:textbox inset="0,0,0,0">
-            <w:txbxContent>
-              <w:p>
-                <w:pPr>
-                  <w:spacing w:line="347" w:lineRule="exact"/>
-                  <w:ind w:left="20"/>
-                  <w:rPr>
-                    <w:rFonts w:ascii="Carlito"/>
-                    <w:b/>
-                    <w:sz w:val="32"/>
-                  </w:rPr>
-                </w:pPr>
-                <w:r>
-                  <w:rPr>
-                    <w:rFonts w:ascii="Carlito"/>
-                    <w:b/>
-                    <w:color w:val="F8F8F8"/>
-                    <w:sz w:val="32"/>
-                  </w:rPr>
-                  <w:t>POLLUTION OF AIR AND WATER</w:t>
-                </w:r>
-              </w:p>
-            </w:txbxContent>
-          </v:textbox>
-          <w10:wrap anchorx="page" anchory="page"/>
-        </v:shape>
-      </w:pict>
-    </w:r>
-    <w:r>
-      <w:pict w14:anchorId="7ABD00BC">
-        <v:shape id="_x0000_s1028" type="#_x0000_t202" style="position:absolute;margin-left:45.6pt;margin-top:16.65pt;width:49.8pt;height:15.95pt;z-index:-15925760;mso-position-horizontal-relative:page;mso-position-vertical-relative:page" filled="f" stroked="f">
-          <v:textbox inset="0,0,0,0">
-            <w:txbxContent>
-              <w:p>
-                <w:pPr>
-                  <w:spacing w:line="304" w:lineRule="exact"/>
-                  <w:ind w:left="20"/>
-                  <w:rPr>
-                    <w:rFonts w:ascii="Carlito"/>
-                    <w:b/>
-                    <w:sz w:val="28"/>
-                  </w:rPr>
-                </w:pPr>
-                <w:r>
-                  <w:rPr>
-                    <w:rFonts w:ascii="Carlito"/>
-                    <w:b/>
-                    <w:color w:val="F8F8F8"/>
-                    <w:sz w:val="28"/>
-                  </w:rPr>
-                  <w:t>SCIENCE</w:t>
-                </w:r>
-              </w:p>
-            </w:txbxContent>
-          </v:textbox>
-          <w10:wrap anchorx="page" anchory="page"/>
-        </v:shape>
-      </w:pict>
-    </w:r>
+  </w:p>
+</w:hdr>
+</file>
+
+<file path=word/header3.xml><?xml version="1.0" encoding="utf-8"?>
+<w:hdr xmlns:wpc="http://schemas.microsoft.com/office/word/2010/wordprocessingCanvas" xmlns:cx="http://schemas.microsoft.com/office/drawing/2014/chartex" xmlns:cx1="http://schemas.microsoft.com/office/drawing/2015/9/8/chartex" xmlns:cx2="http://schemas.microsoft.com/office/drawing/2015/10/21/chartex" xmlns:cx3="http://schemas.microsoft.com/office/drawing/2016/5/9/chartex" xmlns:cx4="http://schemas.microsoft.com/office/drawing/2016/5/10/chartex" xmlns:cx5="http://schemas.microsoft.com/office/drawing/2016/5/11/chartex" xmlns:cx6="http://schemas.microsoft.com/office/drawing/2016/5/12/chartex" xmlns:cx7="http://schemas.microsoft.com/office/drawing/2016/5/13/chartex" xmlns:cx8="http://schemas.microsoft.com/office/drawing/2016/5/14/chartex" xmlns:mc="http://schemas.openxmlformats.org/markup-compatibility/2006" xmlns:aink="http://schemas.microsoft.com/office/drawing/2016/ink" xmlns:am3d="http://schemas.microsoft.com/office/drawing/2017/model3d" xmlns:o="urn:schemas-microsoft-com:office:office" xmlns:oel="http://schemas.microsoft.com/office/2019/extlst" xmlns:r="http://schemas.openxmlformats.org/officeDocument/2006/relationships" xmlns:m="http://schemas.openxmlformats.org/officeDocument/2006/math" xmlns:v="urn:schemas-microsoft-com:vml" xmlns:wp14="http://schemas.microsoft.com/office/word/2010/wordprocessingDrawing" xmlns:wp="http://schemas.openxmlformats.org/drawingml/2006/wordprocessingDrawing" xmlns:w10="urn:schemas-microsoft-com:office:word" xmlns:w="http://schemas.openxmlformats.org/wordprocessingml/2006/main" xmlns:w14="http://schemas.microsoft.com/office/word/2010/wordml" xmlns:w15="http://schemas.microsoft.com/office/word/2012/wordml" xmlns:w16cex="http://schemas.microsoft.com/office/word/2018/wordml/cex" xmlns:w16cid="http://schemas.microsoft.com/office/word/2016/wordml/cid" xmlns:w16="http://schemas.microsoft.com/office/word/2018/wordml" xmlns:w16sdtdh="http://schemas.microsoft.com/office/word/2020/wordml/sdtdatahash" xmlns:w16se="http://schemas.microsoft.com/office/word/2015/wordml/symex" xmlns:wpg="http://schemas.microsoft.com/office/word/2010/wordprocessingGroup" xmlns:wpi="http://schemas.microsoft.com/office/word/2010/wordprocessingInk" xmlns:wne="http://schemas.microsoft.com/office/word/2006/wordml" xmlns:wps="http://schemas.microsoft.com/office/word/2010/wordprocessingShape" mc:Ignorable="w14 w15 w16se w16cid w16 w16cex w16sdtdh wp14">
+  <w:p>
+    <w:pPr>
+      <w:pStyle w:val="Header"/>
+    </w:pPr>
   </w:p>
 </w:hdr>
 </file>
@@ -4214,6 +4698,78 @@
       <w:ind w:left="825"/>
     </w:pPr>
   </w:style>
+  <w:style w:type="paragraph" w:styleId="Header">
+    <w:name w:val="header"/>
+    <w:basedOn w:val="Normal"/>
+    <w:link w:val="HeaderChar"/>
+    <w:uiPriority w:val="99"/>
+    <w:unhideWhenUsed/>
+    <w:rsid w:val="00C1264F"/>
+    <w:pPr>
+      <w:tabs>
+        <w:tab w:val="center" w:pos="4513"/>
+        <w:tab w:val="right" w:pos="9026"/>
+      </w:tabs>
+    </w:pPr>
+  </w:style>
+  <w:style w:type="character" w:customStyle="1" w:styleId="HeaderChar">
+    <w:name w:val="Header Char"/>
+    <w:basedOn w:val="DefaultParagraphFont"/>
+    <w:link w:val="Header"/>
+    <w:uiPriority w:val="99"/>
+    <w:rsid w:val="00C1264F"/>
+    <w:rPr>
+      <w:rFonts w:ascii="Arial" w:eastAsia="Arial" w:hAnsi="Arial" w:cs="Arial"/>
+    </w:rPr>
+  </w:style>
+  <w:style w:type="paragraph" w:styleId="Footer">
+    <w:name w:val="footer"/>
+    <w:basedOn w:val="Normal"/>
+    <w:link w:val="FooterChar"/>
+    <w:uiPriority w:val="99"/>
+    <w:unhideWhenUsed/>
+    <w:rsid w:val="00C1264F"/>
+    <w:pPr>
+      <w:tabs>
+        <w:tab w:val="center" w:pos="4513"/>
+        <w:tab w:val="right" w:pos="9026"/>
+      </w:tabs>
+    </w:pPr>
+  </w:style>
+  <w:style w:type="character" w:customStyle="1" w:styleId="FooterChar">
+    <w:name w:val="Footer Char"/>
+    <w:basedOn w:val="DefaultParagraphFont"/>
+    <w:link w:val="Footer"/>
+    <w:uiPriority w:val="99"/>
+    <w:rsid w:val="00C1264F"/>
+    <w:rPr>
+      <w:rFonts w:ascii="Arial" w:eastAsia="Arial" w:hAnsi="Arial" w:cs="Arial"/>
+    </w:rPr>
+  </w:style>
+  <w:style w:type="table" w:styleId="TableGrid">
+    <w:name w:val="Table Grid"/>
+    <w:basedOn w:val="TableNormal"/>
+    <w:uiPriority w:val="39"/>
+    <w:rsid w:val="00C1264F"/>
+    <w:pPr>
+      <w:widowControl/>
+      <w:autoSpaceDE/>
+      <w:autoSpaceDN/>
+    </w:pPr>
+    <w:rPr>
+      <w:lang w:val="en-AU"/>
+    </w:rPr>
+    <w:tblPr>
+      <w:tblBorders>
+        <w:top w:val="single" w:sz="4" w:space="0" w:color="auto"/>
+        <w:left w:val="single" w:sz="4" w:space="0" w:color="auto"/>
+        <w:bottom w:val="single" w:sz="4" w:space="0" w:color="auto"/>
+        <w:right w:val="single" w:sz="4" w:space="0" w:color="auto"/>
+        <w:insideH w:val="single" w:sz="4" w:space="0" w:color="auto"/>
+        <w:insideV w:val="single" w:sz="4" w:space="0" w:color="auto"/>
+      </w:tblBorders>
+    </w:tblPr>
+  </w:style>
 </w:styles>
 </file>
 

</xml_diff>